<commit_message>
Fixed first and follow sets
</commit_message>
<xml_diff>
--- a/First_Follow_Predict copy.docx
+++ b/First_Follow_Predict copy.docx
@@ -1,6 +1,6 @@
 
 <file path=word/document.xml><?xml version="1.0" encoding="utf-8"?>
-<w:document xmlns:wpc="http://schemas.microsoft.com/office/word/2010/wordprocessingCanvas" xmlns:mo="http://schemas.microsoft.com/office/mac/office/2008/main" xmlns:mc="http://schemas.openxmlformats.org/markup-compatibility/2006" xmlns:mv="urn:schemas-microsoft-com:mac:vml" xmlns:o="urn:schemas-microsoft-com:office:office" xmlns:r="http://schemas.openxmlformats.org/officeDocument/2006/relationships" xmlns:m="http://schemas.openxmlformats.org/officeDocument/2006/math" xmlns:v="urn:schemas-microsoft-com:vml" xmlns:wp14="http://schemas.microsoft.com/office/word/2010/wordprocessingDrawing" xmlns:wp="http://schemas.openxmlformats.org/drawingml/2006/wordprocessingDrawing" xmlns:w10="urn:schemas-microsoft-com:office:word" xmlns:w="http://schemas.openxmlformats.org/wordprocessingml/2006/main" xmlns:w14="http://schemas.microsoft.com/office/word/2010/wordml" xmlns:wpg="http://schemas.microsoft.com/office/word/2010/wordprocessingGroup" xmlns:wpi="http://schemas.microsoft.com/office/word/2010/wordprocessingInk" xmlns:wne="http://schemas.microsoft.com/office/word/2006/wordml" xmlns:wps="http://schemas.microsoft.com/office/word/2010/wordprocessingShape" mc:Ignorable="w14 wp14">
+<w:document xmlns:m="http://schemas.openxmlformats.org/officeDocument/2006/math" xmlns:mc="http://schemas.openxmlformats.org/markup-compatibility/2006" xmlns:mo="http://schemas.microsoft.com/office/mac/office/2008/main" xmlns:mv="urn:schemas-microsoft-com:mac:vml" xmlns:o="urn:schemas-microsoft-com:office:office" xmlns:r="http://schemas.openxmlformats.org/officeDocument/2006/relationships" xmlns:v="urn:schemas-microsoft-com:vml" xmlns:w="http://schemas.openxmlformats.org/wordprocessingml/2006/main" xmlns:w10="urn:schemas-microsoft-com:office:word" xmlns:w14="http://schemas.microsoft.com/office/word/2010/wordml" xmlns:wne="http://schemas.microsoft.com/office/word/2006/wordml" xmlns:wp="http://schemas.openxmlformats.org/drawingml/2006/wordprocessingDrawing" xmlns:wp14="http://schemas.microsoft.com/office/word/2010/wordprocessingDrawing" xmlns:wpc="http://schemas.microsoft.com/office/word/2010/wordprocessingCanvas" xmlns:wpg="http://schemas.microsoft.com/office/word/2010/wordprocessingGroup" xmlns:wpi="http://schemas.microsoft.com/office/word/2010/wordprocessingInk" xmlns:wps="http://schemas.microsoft.com/office/word/2010/wordprocessingShape" mc:Ignorable="w14 wp14">
   <w:body>
     <w:p>
       <w:r>
@@ -30,6 +30,11 @@
     </w:p>
     <w:p>
       <w:r>
+        <w:t>First (&lt;top_lvl_stmts&gt;): {fun}</w:t>
+      </w:r>
+    </w:p>
+    <w:p>
+      <w:r>
         <w:t>First (&lt;</w:t>
       </w:r>
       <w:proofErr w:type="spellStart"/>
@@ -72,6 +77,11 @@
     </w:p>
     <w:p>
       <w:r>
+        <w:t>First(&lt;paramlist&gt;): {&lt;comma&gt;}</w:t>
+      </w:r>
+    </w:p>
+    <w:p>
+      <w:r>
         <w:t>First (&lt;</w:t>
       </w:r>
       <w:proofErr w:type="spellStart"/>
@@ -114,6 +124,11 @@
     </w:p>
     <w:p>
       <w:r>
+        <w:t>First (&lt;morestmts&gt;): {&lt;endl&gt;}</w:t>
+      </w:r>
+    </w:p>
+    <w:p>
+      <w:r>
         <w:t>First (&lt;</w:t>
       </w:r>
       <w:proofErr w:type="spellStart"/>
@@ -130,7 +145,12 @@
       </w:r>
       <w:proofErr w:type="gramEnd"/>
       <w:r>
-        <w:t>, while, &lt;letter&gt;, in, boo, big, small, &lt;digit&gt;,true, false, NOT, ( }</w:t>
+        <w:t>, while, &lt;letter&gt;, in, boo, big, small, &lt;digit&gt;,true, false, NOT, ( , toss}</w:t>
+      </w:r>
+    </w:p>
+    <w:p>
+      <w:r>
+        <w:t>First (&lt;varhandler&gt;): {&lt;letter&gt;, in, boo, big, small}</w:t>
       </w:r>
     </w:p>
     <w:p>
@@ -156,7 +176,12 @@
       </w:r>
       <w:proofErr w:type="gramEnd"/>
       <w:r>
-        <w:t>letter&gt;, in, boo, big, small }</w:t>
+        <w:t>letter&gt;, in, boo, big, small, ( }</w:t>
+      </w:r>
+    </w:p>
+    <w:p>
+      <w:r>
+        <w:t>First (&lt;catassign&gt;): {(, &lt;letter&gt;, &lt;digit&gt;, true, false}</w:t>
       </w:r>
     </w:p>
     <w:p>
@@ -190,7 +215,17 @@
       </w:r>
       <w:proofErr w:type="gramEnd"/>
       <w:r>
-        <w:t>( , else }</w:t>
+        <w:t>, else }</w:t>
+      </w:r>
+    </w:p>
+    <w:p>
+      <w:r>
+        <w:t>First (&lt;topexpression&gt;): {&lt;letter&gt;, &lt;digit&gt;, true, false, NOT, ( }</w:t>
+      </w:r>
+    </w:p>
+    <w:p>
+      <w:r>
+        <w:t>First(&lt;expressionlist&gt;): {+, -, *, / , %, &lt; ,&gt;, &lt;=, &gt;=, =, !=, AND, OR }</w:t>
       </w:r>
     </w:p>
     <w:p>
@@ -206,22 +241,32 @@
       </w:r>
       <w:proofErr w:type="gramEnd"/>
       <w:r>
-        <w:t>letter&gt;, &lt;digit&gt;,true, false, NOT, ( }</w:t>
+        <w:t>letter&gt;, &lt;digit&gt;,true, false, NOT }</w:t>
       </w:r>
       <w:bookmarkStart w:id="0" w:name="_GoBack"/>
       <w:bookmarkEnd w:id="0"/>
     </w:p>
     <w:p>
       <w:r>
-        <w:t xml:space="preserve">First (&lt;op&gt;): </w:t>
-      </w:r>
-      <w:proofErr w:type="gramStart"/>
-      <w:r>
-        <w:t>{ -</w:t>
-      </w:r>
-      <w:proofErr w:type="gramEnd"/>
-      <w:r>
-        <w:t>, + , *, / , %, &lt; ,&gt;, &lt;=, &gt;=, =, !=, AND, OR }</w:t>
+        <w:t>First (&lt;funcall&gt;): {(}</w:t>
+      </w:r>
+    </w:p>
+    <w:p>
+      <w:r>
+        <w:t xml:space="preserve">First (&lt;fop&gt;): </w:t>
+      </w:r>
+      <w:proofErr w:type="gramStart"/>
+      <w:r>
+        <w:t xml:space="preserve">{ </w:t>
+      </w:r>
+      <w:proofErr w:type="gramEnd"/>
+      <w:r>
+        <w:t>*, / , %, &lt; ,&gt;, &lt;=, &gt;=, =, !=, AND, OR }</w:t>
+      </w:r>
+    </w:p>
+    <w:p>
+      <w:r>
+        <w:t>First (&lt;sop&gt;): {+, -, *, / , %, &lt; ,&gt;, &lt;=, &gt;=, =, !=, AND, OR }</w:t>
       </w:r>
     </w:p>
     <w:p>
@@ -337,6 +382,11 @@
     </w:p>
     <w:p>
       <w:r>
+        <w:t>Follow (&lt;paramlist&gt;): {)}</w:t>
+      </w:r>
+    </w:p>
+    <w:p>
+      <w:r>
         <w:t>Follow (&lt;</w:t>
       </w:r>
       <w:proofErr w:type="spellStart"/>
@@ -349,11 +399,11 @@
       </w:r>
       <w:proofErr w:type="gramStart"/>
       <w:r>
-        <w:t>{ “</w:t>
-      </w:r>
-      <w:proofErr w:type="gramEnd"/>
-      <w:r>
-        <w:t>,” ,  ) }</w:t>
+        <w:t>{ &lt;comma&gt;, )</w:t>
+      </w:r>
+      <w:proofErr w:type="gramEnd"/>
+      <w:r>
+        <w:t xml:space="preserve"> }</w:t>
       </w:r>
     </w:p>
     <w:p>
@@ -453,6 +503,16 @@
     </w:p>
     <w:p>
       <w:r>
+        <w:t>Follow (&lt;morestmts&gt;): {elf, endwhile, endfun, $, else, endif}</w:t>
+      </w:r>
+    </w:p>
+    <w:p>
+      <w:r>
+        <w:t>Follow(&lt;varhandler&gt;): {&lt;endl&gt;, elf, endwhile, endfun, $, else , endif}</w:t>
+      </w:r>
+    </w:p>
+    <w:p>
+      <w:r>
         <w:t xml:space="preserve">Follow (&lt;declaration&gt;): </w:t>
       </w:r>
       <w:proofErr w:type="gramStart"/>
@@ -494,238 +554,242 @@
       </w:r>
       <w:proofErr w:type="spellEnd"/>
       <w:r>
-        <w:t xml:space="preserve">, ← </w:t>
+        <w:t xml:space="preserve">, &lt;- </w:t>
       </w:r>
       <w:bookmarkEnd w:id="1"/>
       <w:r>
+        <w:t>}</w:t>
+      </w:r>
+    </w:p>
+    <w:p>
+      <w:r>
+        <w:t xml:space="preserve">Follow (&lt;assignment&gt;): </w:t>
+      </w:r>
+      <w:proofErr w:type="gramStart"/>
+      <w:r>
+        <w:t>{ &lt;</w:t>
+      </w:r>
+      <w:proofErr w:type="spellStart"/>
+      <w:proofErr w:type="gramEnd"/>
+      <w:r>
+        <w:t>endl</w:t>
+      </w:r>
+      <w:proofErr w:type="spellEnd"/>
+      <w:r>
+        <w:t xml:space="preserve">&gt;, elf, </w:t>
+      </w:r>
+      <w:proofErr w:type="spellStart"/>
+      <w:r>
+        <w:t>endwhile</w:t>
+      </w:r>
+      <w:proofErr w:type="spellEnd"/>
+      <w:r>
+        <w:t xml:space="preserve"> , </w:t>
+      </w:r>
+      <w:proofErr w:type="spellStart"/>
+      <w:r>
+        <w:t>endfun</w:t>
+      </w:r>
+      <w:proofErr w:type="spellEnd"/>
+      <w:r>
+        <w:t xml:space="preserve">, $, else, </w:t>
+      </w:r>
+      <w:proofErr w:type="spellStart"/>
+      <w:r>
+        <w:t>endif</w:t>
+      </w:r>
+      <w:proofErr w:type="spellEnd"/>
+      <w:r>
+        <w:t xml:space="preserve"> } </w:t>
+      </w:r>
+    </w:p>
+    <w:p>
+      <w:r>
+        <w:t>Follow(&lt;catassign&gt;): {&lt;endl&gt;, elf, endwhile, endfun, $, else, endif}</w:t>
+      </w:r>
+    </w:p>
+    <w:p>
+      <w:r>
+        <w:t xml:space="preserve">Follow (&lt;conditional&gt;): </w:t>
+      </w:r>
+      <w:proofErr w:type="gramStart"/>
+      <w:r>
+        <w:t>{ &lt;</w:t>
+      </w:r>
+      <w:proofErr w:type="spellStart"/>
+      <w:proofErr w:type="gramEnd"/>
+      <w:r>
+        <w:t>endl</w:t>
+      </w:r>
+      <w:proofErr w:type="spellEnd"/>
+      <w:r>
+        <w:t xml:space="preserve">&gt;, elf, </w:t>
+      </w:r>
+      <w:proofErr w:type="spellStart"/>
+      <w:r>
+        <w:t>endwhile</w:t>
+      </w:r>
+      <w:proofErr w:type="spellEnd"/>
+      <w:r>
+        <w:t xml:space="preserve"> , </w:t>
+      </w:r>
+      <w:proofErr w:type="spellStart"/>
+      <w:r>
+        <w:t>endfun</w:t>
+      </w:r>
+      <w:proofErr w:type="spellEnd"/>
+      <w:r>
+        <w:t xml:space="preserve">, $, else, </w:t>
+      </w:r>
+      <w:proofErr w:type="spellStart"/>
+      <w:r>
+        <w:t>endif</w:t>
+      </w:r>
+      <w:proofErr w:type="spellEnd"/>
+      <w:r>
+        <w:t xml:space="preserve"> } </w:t>
+      </w:r>
+    </w:p>
+    <w:p>
+      <w:r>
+        <w:t>Follow (&lt;</w:t>
+      </w:r>
+      <w:proofErr w:type="spellStart"/>
+      <w:r>
+        <w:t>elfears</w:t>
+      </w:r>
+      <w:proofErr w:type="spellEnd"/>
+      <w:r>
+        <w:t>&gt;</w:t>
+      </w:r>
+      <w:r>
+        <w:t xml:space="preserve">): </w:t>
+      </w:r>
+      <w:proofErr w:type="gramStart"/>
+      <w:r>
+        <w:t xml:space="preserve">{ </w:t>
+      </w:r>
+      <w:proofErr w:type="spellStart"/>
+      <w:r>
+        <w:t>endif</w:t>
+      </w:r>
+      <w:r>
+        <w:t xml:space="preserve"> }</w:t>
+      </w:r>
+      <w:proofErr w:type="spellEnd"/>
+      <w:proofErr w:type="gramEnd"/>
+    </w:p>
+    <w:p>
+      <w:r>
+        <w:t>Follow (&lt;topexpression&gt;): {&lt;endl&gt;, elf, endwhile , endfun, $, else, endif, )}</w:t>
+      </w:r>
+    </w:p>
+    <w:p>
+      <w:r>
+        <w:t>Follow (&lt;expressionlist&gt;): {&lt;endl&gt;, elf, endwhile , endfun, $, else, endif, )}</w:t>
+      </w:r>
+    </w:p>
+    <w:p>
+      <w:r>
+        <w:t xml:space="preserve">Follow (&lt;expression&gt;): </w:t>
+      </w:r>
+      <w:proofErr w:type="gramStart"/>
+      <w:r>
+        <w:t>{ )</w:t>
+      </w:r>
+      <w:proofErr w:type="gramEnd"/>
+      <w:r>
+        <w:t xml:space="preserve"> , -, + , *, / , %, &lt; ,&gt;, &lt;=, &gt;=, =, !=, AND, OR, $ ,&lt;</w:t>
+      </w:r>
+      <w:proofErr w:type="spellStart"/>
+      <w:r>
+        <w:t>endl</w:t>
+      </w:r>
+      <w:proofErr w:type="spellEnd"/>
+      <w:r>
+        <w:t xml:space="preserve">&gt;, elf, </w:t>
+      </w:r>
+      <w:proofErr w:type="spellStart"/>
+      <w:r>
+        <w:t>endwhile</w:t>
+      </w:r>
+      <w:proofErr w:type="spellEnd"/>
+      <w:r>
+        <w:t xml:space="preserve"> , </w:t>
+      </w:r>
+      <w:proofErr w:type="spellStart"/>
+      <w:r>
+        <w:t>endfun</w:t>
+      </w:r>
+      <w:proofErr w:type="spellEnd"/>
+      <w:r>
+        <w:t xml:space="preserve">, else, </w:t>
+      </w:r>
+      <w:proofErr w:type="spellStart"/>
+      <w:r>
+        <w:t>endif</w:t>
+      </w:r>
+      <w:proofErr w:type="spellEnd"/>
+      <w:r>
+        <w:t xml:space="preserve"> } </w:t>
+      </w:r>
+    </w:p>
+    <w:p>
+      <w:r/>
+    </w:p>
+    <w:p>
+      <w:r>
+        <w:t>Follow (&lt;funcall&gt;): {) , -, + , *, / , %, &lt; ,&gt;, &lt;=, &gt;=, =, !=, AND, OR, $ ,&lt;endl&gt;, elf, endwhile , endfun, else, endif }</w:t>
+      </w:r>
+    </w:p>
+    <w:p>
+      <w:r>
+        <w:t xml:space="preserve">Follow (&lt;fop&gt;): </w:t>
+      </w:r>
+      <w:proofErr w:type="gramStart"/>
+      <w:r>
+        <w:t>{ &lt;</w:t>
+      </w:r>
+      <w:proofErr w:type="gramEnd"/>
+      <w:r>
+        <w:t xml:space="preserve">digit&gt; , &lt;letter&gt; , NOT , (, true, false } </w:t>
+      </w:r>
+    </w:p>
+    <w:p>
+      <w:r/>
+    </w:p>
+    <w:p>
+      <w:r>
+        <w:t>Follow(&lt;sop&gt;): {&lt;digit&gt; , &lt;letter&gt; , NOT , (, true, false }</w:t>
+      </w:r>
+    </w:p>
+    <w:p>
+      <w:r>
+        <w:t xml:space="preserve">Follow (&lt;literals&gt;): </w:t>
+      </w:r>
+      <w:proofErr w:type="gramStart"/>
+      <w:r>
+        <w:t xml:space="preserve">{ ) , -, + , *, / , %, &lt; ,&gt;, &lt;=, &gt;=, =, !=, AND, OR, $ ,&lt;endl&gt;, elf, endwhile , endfun, else, endif </w:t>
+      </w:r>
+      <w:proofErr w:type="gramEnd"/>
+      <w:proofErr w:type="spellStart"/>
+      <w:proofErr w:type="spellEnd"/>
+      <w:proofErr w:type="spellStart"/>
+      <w:proofErr w:type="spellEnd"/>
+      <w:proofErr w:type="spellStart"/>
+      <w:proofErr w:type="spellEnd"/>
+      <w:proofErr w:type="spellStart"/>
+      <w:proofErr w:type="spellEnd"/>
+      <w:r>
         <w:t xml:space="preserve">} </w:t>
       </w:r>
     </w:p>
     <w:p>
       <w:r>
-        <w:t xml:space="preserve">Follow (&lt;assignment&gt;): </w:t>
-      </w:r>
-      <w:proofErr w:type="gramStart"/>
-      <w:r>
-        <w:t>{ &lt;</w:t>
-      </w:r>
-      <w:proofErr w:type="spellStart"/>
-      <w:proofErr w:type="gramEnd"/>
-      <w:r>
-        <w:t>endl</w:t>
-      </w:r>
-      <w:proofErr w:type="spellEnd"/>
-      <w:r>
-        <w:t xml:space="preserve">&gt;, elf, </w:t>
-      </w:r>
-      <w:proofErr w:type="spellStart"/>
-      <w:r>
-        <w:t>endwhile</w:t>
-      </w:r>
-      <w:proofErr w:type="spellEnd"/>
-      <w:r>
-        <w:t xml:space="preserve"> , </w:t>
-      </w:r>
-      <w:proofErr w:type="spellStart"/>
-      <w:r>
-        <w:t>endfun</w:t>
-      </w:r>
-      <w:proofErr w:type="spellEnd"/>
-      <w:r>
-        <w:t xml:space="preserve">, $, else, </w:t>
-      </w:r>
-      <w:proofErr w:type="spellStart"/>
-      <w:r>
-        <w:t>endif</w:t>
-      </w:r>
-      <w:proofErr w:type="spellEnd"/>
-      <w:r>
-        <w:t xml:space="preserve"> } </w:t>
-      </w:r>
-    </w:p>
-    <w:p>
-      <w:r>
-        <w:t xml:space="preserve">Follow (&lt;conditional&gt;): </w:t>
-      </w:r>
-      <w:proofErr w:type="gramStart"/>
-      <w:r>
-        <w:t>{ &lt;</w:t>
-      </w:r>
-      <w:proofErr w:type="spellStart"/>
-      <w:proofErr w:type="gramEnd"/>
-      <w:r>
-        <w:t>endl</w:t>
-      </w:r>
-      <w:proofErr w:type="spellEnd"/>
-      <w:r>
-        <w:t xml:space="preserve">&gt;, elf, </w:t>
-      </w:r>
-      <w:proofErr w:type="spellStart"/>
-      <w:r>
-        <w:t>endwhile</w:t>
-      </w:r>
-      <w:proofErr w:type="spellEnd"/>
-      <w:r>
-        <w:t xml:space="preserve"> , </w:t>
-      </w:r>
-      <w:proofErr w:type="spellStart"/>
-      <w:r>
-        <w:t>endfun</w:t>
-      </w:r>
-      <w:proofErr w:type="spellEnd"/>
-      <w:r>
-        <w:t xml:space="preserve">, $, else, </w:t>
-      </w:r>
-      <w:proofErr w:type="spellStart"/>
-      <w:r>
-        <w:t>endif</w:t>
-      </w:r>
-      <w:proofErr w:type="spellEnd"/>
-      <w:r>
-        <w:t xml:space="preserve"> } </w:t>
-      </w:r>
-    </w:p>
-    <w:p>
-      <w:r>
         <w:t>Follow (&lt;</w:t>
       </w:r>
       <w:proofErr w:type="spellStart"/>
       <w:r>
-        <w:t>elfears</w:t>
-      </w:r>
-      <w:proofErr w:type="spellEnd"/>
-      <w:r>
-        <w:t>&gt;</w:t>
-      </w:r>
-      <w:r>
-        <w:t xml:space="preserve">): </w:t>
-      </w:r>
-      <w:proofErr w:type="gramStart"/>
-      <w:r>
-        <w:t xml:space="preserve">{ </w:t>
-      </w:r>
-      <w:proofErr w:type="spellStart"/>
-      <w:r>
-        <w:t>endif</w:t>
-      </w:r>
-      <w:proofErr w:type="spellEnd"/>
-      <w:proofErr w:type="gramEnd"/>
-      <w:r>
-        <w:t xml:space="preserve"> } </w:t>
-      </w:r>
-    </w:p>
-    <w:p>
-      <w:r>
-        <w:t xml:space="preserve">Follow (&lt;expression&gt;): </w:t>
-      </w:r>
-      <w:proofErr w:type="gramStart"/>
-      <w:r>
-        <w:t>{ )</w:t>
-      </w:r>
-      <w:proofErr w:type="gramEnd"/>
-      <w:r>
-        <w:t xml:space="preserve"> , -, + , *, / , %, &lt; ,&gt;, &lt;=, &gt;=, =, !=, AND, OR, $ ,&lt;</w:t>
-      </w:r>
-      <w:proofErr w:type="spellStart"/>
-      <w:r>
-        <w:t>endl</w:t>
-      </w:r>
-      <w:proofErr w:type="spellEnd"/>
-      <w:r>
-        <w:t xml:space="preserve">&gt;, elf, </w:t>
-      </w:r>
-      <w:proofErr w:type="spellStart"/>
-      <w:r>
-        <w:t>endwhile</w:t>
-      </w:r>
-      <w:proofErr w:type="spellEnd"/>
-      <w:r>
-        <w:t xml:space="preserve"> , </w:t>
-      </w:r>
-      <w:proofErr w:type="spellStart"/>
-      <w:r>
-        <w:t>endfun</w:t>
-      </w:r>
-      <w:proofErr w:type="spellEnd"/>
-      <w:r>
-        <w:t xml:space="preserve">, else, </w:t>
-      </w:r>
-      <w:proofErr w:type="spellStart"/>
-      <w:r>
-        <w:t>endif</w:t>
-      </w:r>
-      <w:proofErr w:type="spellEnd"/>
-      <w:r>
-        <w:t xml:space="preserve"> } </w:t>
-      </w:r>
-    </w:p>
-    <w:p>
-      <w:r>
-        <w:t xml:space="preserve">Follow (&lt;op&gt;): </w:t>
-      </w:r>
-      <w:proofErr w:type="gramStart"/>
-      <w:r>
-        <w:t>{ &lt;</w:t>
-      </w:r>
-      <w:proofErr w:type="gramEnd"/>
-      <w:r>
-        <w:t xml:space="preserve">digit&gt; , &lt;letter&gt; , NOT , (, true, false } </w:t>
-      </w:r>
-    </w:p>
-    <w:p>
-      <w:r>
-        <w:t xml:space="preserve">Follow (&lt;literals&gt;): </w:t>
-      </w:r>
-      <w:proofErr w:type="gramStart"/>
-      <w:r>
-        <w:t>{ )</w:t>
-      </w:r>
-      <w:proofErr w:type="gramEnd"/>
-      <w:r>
-        <w:t xml:space="preserve"> , -, + , *, / , %, &lt; ,&gt;, &lt;=, </w:t>
-      </w:r>
-      <w:r>
-        <w:t>&gt;=, =, !=, AND, OR, $ ,&lt;</w:t>
-      </w:r>
-      <w:proofErr w:type="spellStart"/>
-      <w:r>
-        <w:t>endl</w:t>
-      </w:r>
-      <w:proofErr w:type="spellEnd"/>
-      <w:r>
-        <w:t xml:space="preserve">&gt;, elf, </w:t>
-      </w:r>
-      <w:proofErr w:type="spellStart"/>
-      <w:r>
-        <w:t>endwhile</w:t>
-      </w:r>
-      <w:proofErr w:type="spellEnd"/>
-      <w:r>
-        <w:t xml:space="preserve"> , </w:t>
-      </w:r>
-      <w:proofErr w:type="spellStart"/>
-      <w:r>
-        <w:t>endfun</w:t>
-      </w:r>
-      <w:proofErr w:type="spellEnd"/>
-      <w:r>
-        <w:t xml:space="preserve">, else, </w:t>
-      </w:r>
-      <w:proofErr w:type="spellStart"/>
-      <w:r>
-        <w:t>endif</w:t>
-      </w:r>
-      <w:proofErr w:type="spellEnd"/>
-      <w:r>
-        <w:t xml:space="preserve"> } </w:t>
-      </w:r>
-    </w:p>
-    <w:p>
-      <w:r>
-        <w:t>Follow (&lt;</w:t>
-      </w:r>
-      <w:proofErr w:type="spellStart"/>
-      <w:r>
         <w:t>ident</w:t>
       </w:r>
       <w:proofErr w:type="spellEnd"/>
@@ -738,7 +802,7 @@
       </w:r>
       <w:proofErr w:type="gramEnd"/>
       <w:r>
-        <w:t xml:space="preserve"> , “,” ,  &lt;</w:t>
+        <w:t xml:space="preserve"> , &lt;comma&gt; , ),  &lt;</w:t>
       </w:r>
       <w:proofErr w:type="spellStart"/>
       <w:r>
@@ -802,8 +866,8 @@
     <w:p/>
     <w:p>
       <w:r>
+        <w:t>(</w:t>
         <w:lastRenderedPageBreak/>
-        <w:t>(</w:t>
       </w:r>
       <w:proofErr w:type="gramStart"/>
       <w:r>
@@ -1742,8 +1806,8 @@
     </w:p>
     <w:p>
       <w:r>
+        <w:t xml:space="preserve">Predict (&lt;op&gt;-&gt; &gt;=): </w:t>
         <w:lastRenderedPageBreak/>
-        <w:t xml:space="preserve">Predict (&lt;op&gt;-&gt; &gt;=): </w:t>
       </w:r>
       <w:proofErr w:type="gramStart"/>
       <w:r>
@@ -1940,14 +2004,214 @@
     <w:p/>
     <w:p/>
     <w:sectPr>
-      <w:pgSz w:w="12240" w:h="15840"/>
-      <w:pgMar w:top="1440" w:right="1800" w:bottom="1440" w:left="1800" w:header="0" w:footer="0" w:gutter="0"/>
-      <w:cols w:space="720"/>
       <w:formProt w:val="0"/>
       <w:docGrid w:linePitch="360" w:charSpace="-6145"/>
+      <w:pgSz w:w="12240" w:h="15840"/>
+      <w:pgMar w:left="1800" w:right="1800" w:top="1440" w:bottom="1440" w:header="0" w:footer="0" w:gutter="0"/>
+      <w:cols w:space="720"/>
     </w:sectPr>
   </w:body>
 </w:document>
+</file>
+
+<file path=word/numbering.xml><?xml version="1.0" encoding="utf-8"?>
+<w:numbering xmlns:wpc="http://schemas.microsoft.com/office/word/2010/wordprocessingCanvas" xmlns:mo="http://schemas.microsoft.com/office/mac/office/2008/main" xmlns:mc="http://schemas.openxmlformats.org/markup-compatibility/2006" xmlns:mv="urn:schemas-microsoft-com:mac:vml" xmlns:o="urn:schemas-microsoft-com:office:office" xmlns:r="http://schemas.openxmlformats.org/officeDocument/2006/relationships" xmlns:m="http://schemas.openxmlformats.org/officeDocument/2006/math" xmlns:v="urn:schemas-microsoft-com:vml" xmlns:wp14="http://schemas.microsoft.com/office/word/2010/wordprocessingDrawing" xmlns:wp="http://schemas.openxmlformats.org/drawingml/2006/wordprocessingDrawing" xmlns:w10="urn:schemas-microsoft-com:office:word" xmlns:w="http://schemas.openxmlformats.org/wordprocessingml/2006/main" xmlns:w14="http://schemas.microsoft.com/office/word/2010/wordml" xmlns:wpg="http://schemas.microsoft.com/office/word/2010/wordprocessingGroup" xmlns:wpi="http://schemas.microsoft.com/office/word/2010/wordprocessingInk" xmlns:wne="http://schemas.microsoft.com/office/word/2006/wordml" xmlns:wps="http://schemas.microsoft.com/office/word/2010/wordprocessingShape" mc:Ignorable="w14 wp14">
+  <w:abstractNum w:abstractNumId="10121982">
+    <w:multiLevelType w:val="hybridMultilevel"/>
+    <w:lvl w:ilvl="0">
+      <w:numFmt w:val="bullet"/>
+      <w:lvlText w:val=""/>
+      <w:start w:val="0"/>
+      <w:rPr>
+        <w:rFonts w:ascii="Symbol"/>
+      </w:rPr>
+      <w:pPr>
+        <w:ind w:left="720"/>
+        <w:ind w:hanging="360"/>
+      </w:pPr>
+    </w:lvl>
+    <w:lvl w:ilvl="1">
+      <w:numFmt w:val="bullet"/>
+      <w:lvlText w:val="o"/>
+      <w:start w:val="0"/>
+      <w:rPr>
+        <w:rFonts w:ascii="Courier New"/>
+      </w:rPr>
+      <w:pPr>
+        <w:ind w:left="1440"/>
+        <w:ind w:hanging="1080"/>
+      </w:pPr>
+    </w:lvl>
+    <w:lvl w:ilvl="2">
+      <w:numFmt w:val="bullet"/>
+      <w:lvlText w:val=""/>
+      <w:start w:val="0"/>
+      <w:rPr/>
+      <w:pPr>
+        <w:ind w:left="2160"/>
+        <w:ind w:hanging="1800"/>
+      </w:pPr>
+    </w:lvl>
+    <w:lvl w:ilvl="3">
+      <w:numFmt w:val="bullet"/>
+      <w:lvlText w:val=""/>
+      <w:start w:val="0"/>
+      <w:rPr>
+        <w:rFonts w:ascii="Symbol"/>
+      </w:rPr>
+      <w:pPr>
+        <w:ind w:left="2880"/>
+        <w:ind w:hanging="2520"/>
+      </w:pPr>
+    </w:lvl>
+    <w:lvl w:ilvl="4">
+      <w:numFmt w:val="bullet"/>
+      <w:lvlText w:val="o"/>
+      <w:start w:val="0"/>
+      <w:rPr>
+        <w:rFonts w:ascii="Courier New"/>
+      </w:rPr>
+      <w:pPr>
+        <w:ind w:left="3600"/>
+        <w:ind w:hanging="3240"/>
+      </w:pPr>
+    </w:lvl>
+    <w:lvl w:ilvl="5">
+      <w:numFmt w:val="bullet"/>
+      <w:lvlText w:val=""/>
+      <w:start w:val="0"/>
+      <w:rPr/>
+      <w:pPr>
+        <w:ind w:left="4320"/>
+        <w:ind w:hanging="3960"/>
+      </w:pPr>
+    </w:lvl>
+    <w:lvl w:ilvl="6">
+      <w:numFmt w:val="bullet"/>
+      <w:lvlText w:val=""/>
+      <w:start w:val="0"/>
+      <w:rPr>
+        <w:rFonts w:ascii="Symbol"/>
+      </w:rPr>
+      <w:pPr>
+        <w:ind w:left="5040"/>
+        <w:ind w:hanging="4680"/>
+      </w:pPr>
+    </w:lvl>
+    <w:lvl w:ilvl="7">
+      <w:numFmt w:val="bullet"/>
+      <w:lvlText w:val="o"/>
+      <w:start w:val="0"/>
+      <w:rPr>
+        <w:rFonts w:ascii="Courier New"/>
+      </w:rPr>
+      <w:pPr>
+        <w:ind w:left="5760"/>
+        <w:ind w:hanging="5400"/>
+      </w:pPr>
+    </w:lvl>
+    <w:lvl w:ilvl="8">
+      <w:numFmt w:val="bullet"/>
+      <w:lvlText w:val=""/>
+      <w:start w:val="0"/>
+      <w:rPr/>
+      <w:pPr>
+        <w:ind w:left="6480"/>
+        <w:ind w:hanging="6120"/>
+      </w:pPr>
+    </w:lvl>
+  </w:abstractNum>
+  <w:abstractNum w:abstractNumId="10121983">
+    <w:multiLevelType w:val="hybridMultilevel"/>
+    <w:lvl w:ilvl="0">
+      <w:numFmt w:val="decimal"/>
+      <w:lvlText w:val="%1."/>
+      <w:start w:val="1"/>
+      <w:pPr>
+        <w:ind w:left="720"/>
+        <w:ind w:hanging="360"/>
+      </w:pPr>
+    </w:lvl>
+    <w:lvl w:ilvl="1">
+      <w:numFmt w:val="decimal"/>
+      <w:lvlText w:val="%2."/>
+      <w:start w:val="1"/>
+      <w:pPr>
+        <w:ind w:left="1440"/>
+        <w:ind w:hanging="1080"/>
+      </w:pPr>
+    </w:lvl>
+    <w:lvl w:ilvl="2">
+      <w:numFmt w:val="decimal"/>
+      <w:lvlText w:val="%3."/>
+      <w:start w:val="1"/>
+      <w:pPr>
+        <w:ind w:left="2160"/>
+        <w:ind w:hanging="1980"/>
+      </w:pPr>
+    </w:lvl>
+    <w:lvl w:ilvl="3">
+      <w:numFmt w:val="decimal"/>
+      <w:lvlText w:val="%4."/>
+      <w:start w:val="1"/>
+      <w:pPr>
+        <w:ind w:left="2880"/>
+        <w:ind w:hanging="2520"/>
+      </w:pPr>
+    </w:lvl>
+    <w:lvl w:ilvl="4">
+      <w:numFmt w:val="decimal"/>
+      <w:lvlText w:val="%5."/>
+      <w:start w:val="1"/>
+      <w:pPr>
+        <w:ind w:left="3600"/>
+        <w:ind w:hanging="3240"/>
+      </w:pPr>
+    </w:lvl>
+    <w:lvl w:ilvl="5">
+      <w:numFmt w:val="decimal"/>
+      <w:lvlText w:val="%6."/>
+      <w:start w:val="1"/>
+      <w:pPr>
+        <w:ind w:left="4320"/>
+        <w:ind w:hanging="4140"/>
+      </w:pPr>
+    </w:lvl>
+    <w:lvl w:ilvl="6">
+      <w:numFmt w:val="decimal"/>
+      <w:lvlText w:val="%7."/>
+      <w:start w:val="1"/>
+      <w:pPr>
+        <w:ind w:left="5040"/>
+        <w:ind w:hanging="4680"/>
+      </w:pPr>
+    </w:lvl>
+    <w:lvl w:ilvl="7">
+      <w:numFmt w:val="decimal"/>
+      <w:lvlText w:val="%8."/>
+      <w:start w:val="1"/>
+      <w:pPr>
+        <w:ind w:left="5760"/>
+        <w:ind w:hanging="5400"/>
+      </w:pPr>
+    </w:lvl>
+    <w:lvl w:ilvl="8">
+      <w:numFmt w:val="decimal"/>
+      <w:lvlText w:val="%9."/>
+      <w:start w:val="1"/>
+      <w:pPr>
+        <w:ind w:left="6480"/>
+        <w:ind w:hanging="6300"/>
+      </w:pPr>
+    </w:lvl>
+  </w:abstractNum>
+  <w:num w:numId="10121982">
+    <w:abstractNumId w:val="10121982"/>
+  </w:num>
+  <w:num w:numId="10121983">
+    <w:abstractNumId w:val="10121983"/>
+  </w:num>
+</w:numbering>
 </file>
 
 <file path=word/styles.xml><?xml version="1.0" encoding="utf-8"?>
@@ -2187,6 +2451,67 @@
     <w:rPr>
       <w:rFonts w:cs="FreeSans"/>
     </w:rPr>
+  </w:style>
+  <w:style w:type="paragraph" w:styleId="Title">
+    <w:name w:val="Title"/>
+    <w:qFormat/>
+    <w:basedOn w:val="Normal"/>
+    <w:rPr>
+      <w:color w:val="#17365d"/>
+      <w:sz w:val="52"/>
+    </w:rPr>
+    <w:pPr>
+      <w:spacing w:after="300"/>
+    </w:pPr>
+  </w:style>
+  <w:style w:type="paragraph" w:styleId="Subtitle">
+    <w:name w:val="Subtitle"/>
+    <w:qFormat/>
+    <w:basedOn w:val="Normal"/>
+    <w:rPr>
+      <w:i/>
+      <w:color w:val="#4f81bd"/>
+      <w:sz w:val="24"/>
+    </w:rPr>
+  </w:style>
+  <w:style w:type="paragraph" w:styleId="Heading1">
+    <w:name w:val="Heading 1"/>
+    <w:qFormat/>
+    <w:basedOn w:val="Normal"/>
+    <w:rPr>
+      <w:b/>
+      <w:color w:val="#345a8a"/>
+      <w:sz w:val="32"/>
+    </w:rPr>
+    <w:pPr>
+      <w:spacing w:before="480"/>
+    </w:pPr>
+  </w:style>
+  <w:style w:type="paragraph" w:styleId="Heading2">
+    <w:name w:val="Heading 2"/>
+    <w:qFormat/>
+    <w:basedOn w:val="Normal"/>
+    <w:rPr>
+      <w:b/>
+      <w:color w:val="#4f81bd"/>
+      <w:sz w:val="26"/>
+    </w:rPr>
+    <w:pPr>
+      <w:spacing w:before="200"/>
+    </w:pPr>
+  </w:style>
+  <w:style w:type="paragraph" w:styleId="Heading3">
+    <w:name w:val="Heading 3"/>
+    <w:qFormat/>
+    <w:basedOn w:val="Normal"/>
+    <w:rPr>
+      <w:b/>
+      <w:color w:val="#4f81bd"/>
+      <w:sz w:val="24"/>
+    </w:rPr>
+    <w:pPr>
+      <w:spacing w:before="200"/>
+    </w:pPr>
   </w:style>
 </w:styles>
 </file>

</xml_diff>